<commit_message>
Mise à jour docs : supprime ThemeToggle, ajoute Groq IA, met à jour Easter egg et son
- Word : chatbot décrit comme Groq + Llama 3.3 (plus pattern matching)
- Word : Groq ajouté dans stack technique et outils IA
- Word : ThemeToggle supprimé des features
- Word : Easter egg = constellations, son = piano génératif
- README : mêmes mises à jour

Co-Authored-By: Claude Opus 4.6 <noreply@anthropic.com>
</commit_message>
<xml_diff>
--- a/TimeTravel_Agency_Rendu.docx
+++ b/TimeTravel_Agency_Rendu.docx
@@ -814,6 +814,42 @@
                 <w:color w:val="AAAABB"/>
                 <w:sz w:val="19"/>
               </w:rPr>
+              <w:t>Groq API</w:t>
+            </w:r>
+          </w:p>
+        </w:tc>
+        <w:tc>
+          <w:tcPr>
+            <w:tcW w:type="dxa" w:w="4703"/>
+            <w:shd w:fill="0F0B35" w:val="clear"/>
+            <w:vAlign w:val="center"/>
+          </w:tcPr>
+          <w:p>
+            <w:r>
+              <w:rPr>
+                <w:rFonts w:ascii="Calibri" w:hAnsi="Calibri"/>
+                <w:color w:val="AAAABB"/>
+                <w:sz w:val="19"/>
+              </w:rPr>
+              <w:t>Agent conversationnel IA (Llama 3.3 70B)</w:t>
+            </w:r>
+          </w:p>
+        </w:tc>
+      </w:tr>
+      <w:tr>
+        <w:tc>
+          <w:tcPr>
+            <w:tcW w:type="dxa" w:w="4703"/>
+            <w:shd w:fill="0A062A" w:val="clear"/>
+            <w:vAlign w:val="center"/>
+          </w:tcPr>
+          <w:p>
+            <w:r>
+              <w:rPr>
+                <w:rFonts w:ascii="Calibri" w:hAnsi="Calibri"/>
+                <w:color w:val="AAAABB"/>
+                <w:sz w:val="19"/>
+              </w:rPr>
               <w:t>Vercel</w:t>
             </w:r>
           </w:p>
@@ -821,7 +857,7 @@
         <w:tc>
           <w:tcPr>
             <w:tcW w:type="dxa" w:w="4703"/>
-            <w:shd w:fill="0F0B35" w:val="clear"/>
+            <w:shd w:fill="0A062A" w:val="clear"/>
             <w:vAlign w:val="center"/>
           </w:tcPr>
           <w:p>
@@ -840,7 +876,7 @@
         <w:tc>
           <w:tcPr>
             <w:tcW w:type="dxa" w:w="4703"/>
-            <w:shd w:fill="0A062A" w:val="clear"/>
+            <w:shd w:fill="0F0B35" w:val="clear"/>
             <w:vAlign w:val="center"/>
           </w:tcPr>
           <w:p>
@@ -857,7 +893,7 @@
         <w:tc>
           <w:tcPr>
             <w:tcW w:type="dxa" w:w="4703"/>
-            <w:shd w:fill="0A062A" w:val="clear"/>
+            <w:shd w:fill="0F0B35" w:val="clear"/>
             <w:vAlign w:val="center"/>
           </w:tcPr>
           <w:p>
@@ -1069,7 +1105,7 @@
           <w:color w:val="444444"/>
           <w:sz w:val="21"/>
         </w:rPr>
-        <w:t>▸  Mode sombre/clair avec toggle</w:t>
+        <w:t>▸  Son d'ambiance piano génératif style Minecraft (Web Audio API)</w:t>
       </w:r>
     </w:p>
     <w:p>
@@ -1082,20 +1118,7 @@
           <w:color w:val="444444"/>
           <w:sz w:val="21"/>
         </w:rPr>
-        <w:t>▸  Son d'ambiance génératif (Web Audio API)</w:t>
-      </w:r>
-    </w:p>
-    <w:p>
-      <w:pPr>
-        <w:pStyle w:val="ListBullet"/>
-      </w:pPr>
-      <w:r>
-        <w:rPr>
-          <w:rFonts w:ascii="Calibri" w:hAnsi="Calibri"/>
-          <w:color w:val="444444"/>
-          <w:sz w:val="21"/>
-        </w:rPr>
-        <w:t>▸  Easter egg clavier (taper "time")</w:t>
+        <w:t>▸  Easter egg clavier (taper "time") : présentation constellations</w:t>
       </w:r>
     </w:p>
     <w:p>
@@ -1372,7 +1395,7 @@
           <w:color w:val="444444"/>
           <w:sz w:val="21"/>
         </w:rPr>
-        <w:t>Easter egg : effet tunnel warp temporel</w:t>
+        <w:t>Easter egg : constellations animées (Tour Eiffel, T-Rex, David)</w:t>
       </w:r>
     </w:p>
     <w:p>
@@ -1441,7 +1464,7 @@
           <w:color w:val="333333"/>
           <w:sz w:val="22"/>
         </w:rPr>
-        <w:t>Le chatbot Chronos est accessible via un widget flottant en bas à droite. Il utilise un système de pattern matching pour répondre intelligemment aux visiteurs.</w:t>
+        <w:t>Le chatbot Chronos est accessible via un widget flottant en bas à droite. Il est propulsé par l'API Groq avec le modèle Llama 3.3 70B et répond en temps réel à n'importe quelle question des visiteurs.</w:t>
       </w:r>
     </w:p>
     <w:p>
@@ -1520,7 +1543,33 @@
           <w:color w:val="444444"/>
           <w:sz w:val="21"/>
         </w:rPr>
+        <w:t>Historique de conversation (contexte gardé)</w:t>
+      </w:r>
+    </w:p>
+    <w:p>
+      <w:pPr>
+        <w:pStyle w:val="ListBullet"/>
+      </w:pPr>
+      <w:r>
+        <w:rPr>
+          <w:rFonts w:ascii="Calibri" w:hAnsi="Calibri"/>
+          <w:color w:val="444444"/>
+          <w:sz w:val="21"/>
+        </w:rPr>
         <w:t>Quick actions + indicateur de frappe</w:t>
+      </w:r>
+    </w:p>
+    <w:p>
+      <w:pPr>
+        <w:pStyle w:val="ListBullet"/>
+      </w:pPr>
+      <w:r>
+        <w:rPr>
+          <w:rFonts w:ascii="Calibri" w:hAnsi="Calibri"/>
+          <w:color w:val="444444"/>
+          <w:sz w:val="21"/>
+        </w:rPr>
+        <w:t>Fallback pattern matching si API indisponible</w:t>
       </w:r>
     </w:p>
     <w:p>
@@ -2017,7 +2066,7 @@
                 <w:color w:val="AAAABB"/>
                 <w:sz w:val="19"/>
               </w:rPr>
-              <w:t>Nav fixe + scroll spy + thème</w:t>
+              <w:t>Nav fixe + scroll spy</w:t>
             </w:r>
           </w:p>
         </w:tc>
@@ -2176,7 +2225,7 @@
                 <w:color w:val="AAAABB"/>
                 <w:sz w:val="19"/>
               </w:rPr>
-              <w:t>3 cards + prix + places</w:t>
+              <w:t>3 cards + prix + places + lien réservation</w:t>
             </w:r>
           </w:p>
         </w:tc>
@@ -2530,7 +2579,7 @@
                 <w:color w:val="AAAABB"/>
                 <w:sz w:val="19"/>
               </w:rPr>
-              <w:t>Chatbot</w:t>
+              <w:t>Chatbot IA</w:t>
             </w:r>
           </w:p>
         </w:tc>
@@ -2547,7 +2596,7 @@
                 <w:color w:val="AAAABB"/>
                 <w:sz w:val="19"/>
               </w:rPr>
-              <w:t>Agent Chronos</w:t>
+              <w:t>Agent Chronos (Groq + Llama 3.3)</w:t>
             </w:r>
           </w:p>
         </w:tc>
@@ -2583,7 +2632,7 @@
                 <w:color w:val="AAAABB"/>
                 <w:sz w:val="19"/>
               </w:rPr>
-              <w:t>Thème</w:t>
+              <w:t>Son ambiance</w:t>
             </w:r>
           </w:p>
         </w:tc>
@@ -2600,7 +2649,7 @@
                 <w:color w:val="AAAABB"/>
                 <w:sz w:val="19"/>
               </w:rPr>
-              <w:t>Toggle sombre/clair</w:t>
+              <w:t>Piano génératif style Minecraft</w:t>
             </w:r>
           </w:p>
         </w:tc>
@@ -2617,7 +2666,7 @@
                 <w:color w:val="AAAABB"/>
                 <w:sz w:val="19"/>
               </w:rPr>
-              <w:t>ThemeToggle.tsx</w:t>
+              <w:t>AmbientSound.tsx</w:t>
             </w:r>
           </w:p>
         </w:tc>
@@ -2636,7 +2685,7 @@
                 <w:color w:val="AAAABB"/>
                 <w:sz w:val="19"/>
               </w:rPr>
-              <w:t>Son ambiance</w:t>
+              <w:t>Easter egg</w:t>
             </w:r>
           </w:p>
         </w:tc>
@@ -2653,7 +2702,7 @@
                 <w:color w:val="AAAABB"/>
                 <w:sz w:val="19"/>
               </w:rPr>
-              <w:t>Web Audio API</w:t>
+              <w:t>Constellations Tour Eiffel / T-Rex / David</w:t>
             </w:r>
           </w:p>
         </w:tc>
@@ -2670,7 +2719,7 @@
                 <w:color w:val="AAAABB"/>
                 <w:sz w:val="19"/>
               </w:rPr>
-              <w:t>AmbientSound.tsx</w:t>
+              <w:t>EasterEgg.tsx</w:t>
             </w:r>
           </w:p>
         </w:tc>
@@ -2689,7 +2738,7 @@
                 <w:color w:val="AAAABB"/>
                 <w:sz w:val="19"/>
               </w:rPr>
-              <w:t>Easter egg</w:t>
+              <w:t>Page 404</w:t>
             </w:r>
           </w:p>
         </w:tc>
@@ -2706,7 +2755,7 @@
                 <w:color w:val="AAAABB"/>
                 <w:sz w:val="19"/>
               </w:rPr>
-              <w:t>Taper "time"</w:t>
+              <w:t>Perdu dans le temps</w:t>
             </w:r>
           </w:p>
         </w:tc>
@@ -2714,59 +2763,6 @@
           <w:tcPr>
             <w:tcW w:type="dxa" w:w="3135"/>
             <w:shd w:fill="0F0B35" w:val="clear"/>
-            <w:vAlign w:val="center"/>
-          </w:tcPr>
-          <w:p>
-            <w:r>
-              <w:rPr>
-                <w:rFonts w:ascii="Calibri" w:hAnsi="Calibri"/>
-                <w:color w:val="AAAABB"/>
-                <w:sz w:val="19"/>
-              </w:rPr>
-              <w:t>EasterEgg.tsx</w:t>
-            </w:r>
-          </w:p>
-        </w:tc>
-      </w:tr>
-      <w:tr>
-        <w:tc>
-          <w:tcPr>
-            <w:tcW w:type="dxa" w:w="3135"/>
-            <w:shd w:fill="0A062A" w:val="clear"/>
-            <w:vAlign w:val="center"/>
-          </w:tcPr>
-          <w:p>
-            <w:r>
-              <w:rPr>
-                <w:rFonts w:ascii="Calibri" w:hAnsi="Calibri"/>
-                <w:color w:val="AAAABB"/>
-                <w:sz w:val="19"/>
-              </w:rPr>
-              <w:t>Page 404</w:t>
-            </w:r>
-          </w:p>
-        </w:tc>
-        <w:tc>
-          <w:tcPr>
-            <w:tcW w:type="dxa" w:w="3135"/>
-            <w:shd w:fill="0A062A" w:val="clear"/>
-            <w:vAlign w:val="center"/>
-          </w:tcPr>
-          <w:p>
-            <w:r>
-              <w:rPr>
-                <w:rFonts w:ascii="Calibri" w:hAnsi="Calibri"/>
-                <w:color w:val="AAAABB"/>
-                <w:sz w:val="19"/>
-              </w:rPr>
-              <w:t>Perdu dans le temps</w:t>
-            </w:r>
-          </w:p>
-        </w:tc>
-        <w:tc>
-          <w:tcPr>
-            <w:tcW w:type="dxa" w:w="3135"/>
-            <w:shd w:fill="0A062A" w:val="clear"/>
             <w:vAlign w:val="center"/>
           </w:tcPr>
           <w:p>
@@ -3099,7 +3095,113 @@
                 <w:color w:val="AAAABB"/>
                 <w:sz w:val="19"/>
               </w:rPr>
+              <w:t>Groq API</w:t>
+            </w:r>
+          </w:p>
+        </w:tc>
+        <w:tc>
+          <w:tcPr>
+            <w:tcW w:type="dxa" w:w="3135"/>
+            <w:shd w:fill="0F0B35" w:val="clear"/>
+            <w:vAlign w:val="center"/>
+          </w:tcPr>
+          <w:p>
+            <w:r>
+              <w:rPr>
+                <w:rFonts w:ascii="Calibri" w:hAnsi="Calibri"/>
+                <w:color w:val="AAAABB"/>
+                <w:sz w:val="19"/>
+              </w:rPr>
+              <w:t>Llama 3.3 70B (Meta)</w:t>
+            </w:r>
+          </w:p>
+        </w:tc>
+        <w:tc>
+          <w:tcPr>
+            <w:tcW w:type="dxa" w:w="3135"/>
+            <w:shd w:fill="0F0B35" w:val="clear"/>
+            <w:vAlign w:val="center"/>
+          </w:tcPr>
+          <w:p>
+            <w:r>
+              <w:rPr>
+                <w:rFonts w:ascii="Calibri" w:hAnsi="Calibri"/>
+                <w:color w:val="AAAABB"/>
+                <w:sz w:val="19"/>
+              </w:rPr>
+              <w:t>Agent conversationnel en production</w:t>
+            </w:r>
+          </w:p>
+        </w:tc>
+      </w:tr>
+      <w:tr>
+        <w:tc>
+          <w:tcPr>
+            <w:tcW w:type="dxa" w:w="3135"/>
+            <w:shd w:fill="0A062A" w:val="clear"/>
+            <w:vAlign w:val="center"/>
+          </w:tcPr>
+          <w:p>
+            <w:r>
+              <w:rPr>
+                <w:rFonts w:ascii="Calibri" w:hAnsi="Calibri"/>
+                <w:color w:val="AAAABB"/>
+                <w:sz w:val="19"/>
+              </w:rPr>
               <w:t>Framer Motion</w:t>
+            </w:r>
+          </w:p>
+        </w:tc>
+        <w:tc>
+          <w:tcPr>
+            <w:tcW w:type="dxa" w:w="3135"/>
+            <w:shd w:fill="0A062A" w:val="clear"/>
+            <w:vAlign w:val="center"/>
+          </w:tcPr>
+          <w:p>
+            <w:r>
+              <w:rPr>
+                <w:rFonts w:ascii="Calibri" w:hAnsi="Calibri"/>
+                <w:color w:val="AAAABB"/>
+                <w:sz w:val="19"/>
+              </w:rPr>
+              <w:t>Open source</w:t>
+            </w:r>
+          </w:p>
+        </w:tc>
+        <w:tc>
+          <w:tcPr>
+            <w:tcW w:type="dxa" w:w="3135"/>
+            <w:shd w:fill="0A062A" w:val="clear"/>
+            <w:vAlign w:val="center"/>
+          </w:tcPr>
+          <w:p>
+            <w:r>
+              <w:rPr>
+                <w:rFonts w:ascii="Calibri" w:hAnsi="Calibri"/>
+                <w:color w:val="AAAABB"/>
+                <w:sz w:val="19"/>
+              </w:rPr>
+              <w:t>Animations et transitions</w:t>
+            </w:r>
+          </w:p>
+        </w:tc>
+      </w:tr>
+      <w:tr>
+        <w:tc>
+          <w:tcPr>
+            <w:tcW w:type="dxa" w:w="3135"/>
+            <w:shd w:fill="0F0B35" w:val="clear"/>
+            <w:vAlign w:val="center"/>
+          </w:tcPr>
+          <w:p>
+            <w:r>
+              <w:rPr>
+                <w:rFonts w:ascii="Calibri" w:hAnsi="Calibri"/>
+                <w:color w:val="AAAABB"/>
+                <w:sz w:val="19"/>
+              </w:rPr>
+              <w:t>Tailwind CSS v4</w:t>
             </w:r>
           </w:p>
         </w:tc>
@@ -3133,7 +3235,7 @@
                 <w:color w:val="AAAABB"/>
                 <w:sz w:val="19"/>
               </w:rPr>
-              <w:t>Animations et transitions</w:t>
+              <w:t>Framework CSS utility-first</w:t>
             </w:r>
           </w:p>
         </w:tc>
@@ -3152,7 +3254,7 @@
                 <w:color w:val="AAAABB"/>
                 <w:sz w:val="19"/>
               </w:rPr>
-              <w:t>Tailwind CSS v4</w:t>
+              <w:t>Vercel</w:t>
             </w:r>
           </w:p>
         </w:tc>
@@ -3169,7 +3271,7 @@
                 <w:color w:val="AAAABB"/>
                 <w:sz w:val="19"/>
               </w:rPr>
-              <w:t>Open source</w:t>
+              <w:t>Cloud</w:t>
             </w:r>
           </w:p>
         </w:tc>
@@ -3186,7 +3288,7 @@
                 <w:color w:val="AAAABB"/>
                 <w:sz w:val="19"/>
               </w:rPr>
-              <w:t>Framework CSS utility-first</w:t>
+              <w:t>Hébergement et CDN</w:t>
             </w:r>
           </w:p>
         </w:tc>
@@ -3205,7 +3307,7 @@
                 <w:color w:val="AAAABB"/>
                 <w:sz w:val="19"/>
               </w:rPr>
-              <w:t>Vercel</w:t>
+              <w:t>Web Audio API</w:t>
             </w:r>
           </w:p>
         </w:tc>
@@ -3222,7 +3324,7 @@
                 <w:color w:val="AAAABB"/>
                 <w:sz w:val="19"/>
               </w:rPr>
-              <w:t>Cloud</w:t>
+              <w:t>Native</w:t>
             </w:r>
           </w:p>
         </w:tc>
@@ -3230,59 +3332,6 @@
           <w:tcPr>
             <w:tcW w:type="dxa" w:w="3135"/>
             <w:shd w:fill="0F0B35" w:val="clear"/>
-            <w:vAlign w:val="center"/>
-          </w:tcPr>
-          <w:p>
-            <w:r>
-              <w:rPr>
-                <w:rFonts w:ascii="Calibri" w:hAnsi="Calibri"/>
-                <w:color w:val="AAAABB"/>
-                <w:sz w:val="19"/>
-              </w:rPr>
-              <w:t>Hébergement et CDN</w:t>
-            </w:r>
-          </w:p>
-        </w:tc>
-      </w:tr>
-      <w:tr>
-        <w:tc>
-          <w:tcPr>
-            <w:tcW w:type="dxa" w:w="3135"/>
-            <w:shd w:fill="0A062A" w:val="clear"/>
-            <w:vAlign w:val="center"/>
-          </w:tcPr>
-          <w:p>
-            <w:r>
-              <w:rPr>
-                <w:rFonts w:ascii="Calibri" w:hAnsi="Calibri"/>
-                <w:color w:val="AAAABB"/>
-                <w:sz w:val="19"/>
-              </w:rPr>
-              <w:t>Web Audio API</w:t>
-            </w:r>
-          </w:p>
-        </w:tc>
-        <w:tc>
-          <w:tcPr>
-            <w:tcW w:type="dxa" w:w="3135"/>
-            <w:shd w:fill="0A062A" w:val="clear"/>
-            <w:vAlign w:val="center"/>
-          </w:tcPr>
-          <w:p>
-            <w:r>
-              <w:rPr>
-                <w:rFonts w:ascii="Calibri" w:hAnsi="Calibri"/>
-                <w:color w:val="AAAABB"/>
-                <w:sz w:val="19"/>
-              </w:rPr>
-              <w:t>Native</w:t>
-            </w:r>
-          </w:p>
-        </w:tc>
-        <w:tc>
-          <w:tcPr>
-            <w:tcW w:type="dxa" w:w="3135"/>
-            <w:shd w:fill="0A062A" w:val="clear"/>
             <w:vAlign w:val="center"/>
           </w:tcPr>
           <w:p>
@@ -3353,7 +3402,7 @@
           <w:color w:val="333333"/>
           <w:sz w:val="22"/>
         </w:rPr>
-        <w:t>Le site est entièrement responsive, déployé en production sur Vercel, et propose une expérience utilisateur premium avec 17 composants interactifs.</w:t>
+        <w:t>Le site est entièrement responsive, déployé en production sur Vercel, et propose une expérience utilisateur premium avec 16 composants interactifs.</w:t>
       </w:r>
     </w:p>
     <w:p/>

</xml_diff>